<commit_message>
Thêm quản lý danh mục nước ngầm V01
Danh mục được ban hành  theo QD 1439 BTNMT
</commit_message>
<xml_diff>
--- a/Documents/Khung logic TNMT_ANA.docx
+++ b/Documents/Khung logic TNMT_ANA.docx
@@ -1,6 +1,6 @@
 
 <file path=word/document.xml><?xml version="1.0" encoding="utf-8"?>
-<w:document xmlns:wpc="http://schemas.microsoft.com/office/word/2010/wordprocessingCanvas" xmlns:cx="http://schemas.microsoft.com/office/drawing/2014/chartex" xmlns:cx1="http://schemas.microsoft.com/office/drawing/2015/9/8/chartex" xmlns:cx2="http://schemas.microsoft.com/office/drawing/2015/10/21/chartex" xmlns:cx3="http://schemas.microsoft.com/office/drawing/2016/5/9/chartex" xmlns:cx4="http://schemas.microsoft.com/office/drawing/2016/5/10/chartex" xmlns:cx5="http://schemas.microsoft.com/office/drawing/2016/5/11/chartex" xmlns:cx6="http://schemas.microsoft.com/office/drawing/2016/5/12/chartex" xmlns:cx7="http://schemas.microsoft.com/office/drawing/2016/5/13/chartex" xmlns:cx8="http://schemas.microsoft.com/office/drawing/2016/5/14/chartex" xmlns:mc="http://schemas.openxmlformats.org/markup-compatibility/2006" xmlns:aink="http://schemas.microsoft.com/office/drawing/2016/ink" xmlns:am3d="http://schemas.microsoft.com/office/drawing/2017/model3d" xmlns:o="urn:schemas-microsoft-com:office:office" xmlns:oel="http://schemas.microsoft.com/office/2019/extlst" xmlns:r="http://schemas.openxmlformats.org/officeDocument/2006/relationships" xmlns:m="http://schemas.openxmlformats.org/officeDocument/2006/math" xmlns:v="urn:schemas-microsoft-com:vml" xmlns:wp14="http://schemas.microsoft.com/office/word/2010/wordprocessingDrawing" xmlns:wp="http://schemas.openxmlformats.org/drawingml/2006/wordprocessingDrawing" xmlns:w10="urn:schemas-microsoft-com:office:word" xmlns:w="http://schemas.openxmlformats.org/wordprocessingml/2006/main" xmlns:w14="http://schemas.microsoft.com/office/word/2010/wordml" xmlns:w15="http://schemas.microsoft.com/office/word/2012/wordml" xmlns:w16cex="http://schemas.microsoft.com/office/word/2018/wordml/cex" xmlns:w16cid="http://schemas.microsoft.com/office/word/2016/wordml/cid" xmlns:w16="http://schemas.microsoft.com/office/word/2018/wordml" xmlns:w16sdtdh="http://schemas.microsoft.com/office/word/2020/wordml/sdtdatahash" xmlns:w16se="http://schemas.microsoft.com/office/word/2015/wordml/symex" xmlns:wpg="http://schemas.microsoft.com/office/word/2010/wordprocessingGroup" xmlns:wpi="http://schemas.microsoft.com/office/word/2010/wordprocessingInk" xmlns:wne="http://schemas.microsoft.com/office/word/2006/wordml" xmlns:wps="http://schemas.microsoft.com/office/word/2010/wordprocessingShape" mc:Ignorable="w14 w15 w16se w16cid w16 w16cex w16sdtdh wp14">
+<w:document xmlns:wpc="http://schemas.microsoft.com/office/word/2010/wordprocessingCanvas" xmlns:mc="http://schemas.openxmlformats.org/markup-compatibility/2006" xmlns:o="urn:schemas-microsoft-com:office:office" xmlns:r="http://schemas.openxmlformats.org/officeDocument/2006/relationships" xmlns:m="http://schemas.openxmlformats.org/officeDocument/2006/math" xmlns:v="urn:schemas-microsoft-com:vml" xmlns:wp14="http://schemas.microsoft.com/office/word/2010/wordprocessingDrawing" xmlns:wp="http://schemas.openxmlformats.org/drawingml/2006/wordprocessingDrawing" xmlns:w10="urn:schemas-microsoft-com:office:word" xmlns:w="http://schemas.openxmlformats.org/wordprocessingml/2006/main" xmlns:w14="http://schemas.microsoft.com/office/word/2010/wordml" xmlns:w15="http://schemas.microsoft.com/office/word/2012/wordml" xmlns:wpg="http://schemas.microsoft.com/office/word/2010/wordprocessingGroup" xmlns:wpi="http://schemas.microsoft.com/office/word/2010/wordprocessingInk" xmlns:wne="http://schemas.microsoft.com/office/word/2006/wordml" xmlns:wps="http://schemas.microsoft.com/office/word/2010/wordprocessingShape" mc:Ignorable="w14 w15 wp14">
   <w:body>
     <w:tbl>
       <w:tblPr>
@@ -273,16 +273,16 @@
         <w:tblLook w:val="04A0" w:firstRow="1" w:lastRow="0" w:firstColumn="1" w:lastColumn="0" w:noHBand="0" w:noVBand="1"/>
       </w:tblPr>
       <w:tblGrid>
-        <w:gridCol w:w="1322"/>
-        <w:gridCol w:w="1339"/>
-        <w:gridCol w:w="1374"/>
+        <w:gridCol w:w="1323"/>
+        <w:gridCol w:w="1338"/>
+        <w:gridCol w:w="1373"/>
         <w:gridCol w:w="2168"/>
-        <w:gridCol w:w="1322"/>
+        <w:gridCol w:w="1321"/>
         <w:gridCol w:w="1336"/>
-        <w:gridCol w:w="1413"/>
-        <w:gridCol w:w="1240"/>
-        <w:gridCol w:w="1240"/>
-        <w:gridCol w:w="1240"/>
+        <w:gridCol w:w="1411"/>
+        <w:gridCol w:w="1250"/>
+        <w:gridCol w:w="1237"/>
+        <w:gridCol w:w="1237"/>
       </w:tblGrid>
       <w:tr>
         <w:tc>
@@ -292,10 +292,7 @@
           </w:tcPr>
           <w:p>
             <w:r>
-              <w:t>TN nước</w:t>
-            </w:r>
-            <w:r>
-              <w:t xml:space="preserve"> (cục quản lý nước – Bộ tài nguyên hoặc Phòng TN nước – Sở TN)</w:t>
+              <w:t>TN nước (cục quản lý nước – Bộ tài nguyên hoặc Phòng TN nước – Sở TN)</w:t>
             </w:r>
           </w:p>
         </w:tc>
@@ -510,10 +507,7 @@
           </w:p>
           <w:p>
             <w:r>
-              <w:t>++ 10</w:t>
-            </w:r>
-            <w:r>
-              <w:t>m3/ng.đ</w:t>
+              <w:t>++ 10m3/ng.đ</w:t>
             </w:r>
           </w:p>
           <w:p/>
@@ -524,10 +518,7 @@
           </w:tcPr>
           <w:p>
             <w:r>
-              <w:t>+ Khu vực được phép khai thác</w:t>
-            </w:r>
-            <w:r>
-              <w:t>.</w:t>
+              <w:t>+ Khu vực được phép khai thác.</w:t>
             </w:r>
           </w:p>
           <w:p>
@@ -540,7 +531,16 @@
           <w:tcPr>
             <w:tcW w:w="1261" w:type="dxa"/>
           </w:tcPr>
-          <w:p/>
+          <w:p>
+            <w:r>
+              <w:t>Quản lý danh mục nước ngầm</w:t>
+            </w:r>
+            <w:r>
+              <w:t xml:space="preserve"> V01</w:t>
+            </w:r>
+            <w:bookmarkStart w:id="0" w:name="_GoBack"/>
+            <w:bookmarkEnd w:id="0"/>
+          </w:p>
         </w:tc>
         <w:tc>
           <w:tcPr>
@@ -562,6 +562,7 @@
           </w:tcPr>
           <w:p>
             <w:r>
+              <w:lastRenderedPageBreak/>
               <w:t>+ Độ dài</w:t>
             </w:r>
           </w:p>
@@ -782,8 +783,8 @@
 </file>
 
 <file path=word/numbering.xml><?xml version="1.0" encoding="utf-8"?>
-<w:numbering xmlns:wpc="http://schemas.microsoft.com/office/word/2010/wordprocessingCanvas" xmlns:cx="http://schemas.microsoft.com/office/drawing/2014/chartex" xmlns:cx1="http://schemas.microsoft.com/office/drawing/2015/9/8/chartex" xmlns:cx2="http://schemas.microsoft.com/office/drawing/2015/10/21/chartex" xmlns:cx3="http://schemas.microsoft.com/office/drawing/2016/5/9/chartex" xmlns:cx4="http://schemas.microsoft.com/office/drawing/2016/5/10/chartex" xmlns:cx5="http://schemas.microsoft.com/office/drawing/2016/5/11/chartex" xmlns:cx6="http://schemas.microsoft.com/office/drawing/2016/5/12/chartex" xmlns:cx7="http://schemas.microsoft.com/office/drawing/2016/5/13/chartex" xmlns:cx8="http://schemas.microsoft.com/office/drawing/2016/5/14/chartex" xmlns:mc="http://schemas.openxmlformats.org/markup-compatibility/2006" xmlns:aink="http://schemas.microsoft.com/office/drawing/2016/ink" xmlns:am3d="http://schemas.microsoft.com/office/drawing/2017/model3d" xmlns:o="urn:schemas-microsoft-com:office:office" xmlns:oel="http://schemas.microsoft.com/office/2019/extlst" xmlns:r="http://schemas.openxmlformats.org/officeDocument/2006/relationships" xmlns:m="http://schemas.openxmlformats.org/officeDocument/2006/math" xmlns:v="urn:schemas-microsoft-com:vml" xmlns:wp14="http://schemas.microsoft.com/office/word/2010/wordprocessingDrawing" xmlns:wp="http://schemas.openxmlformats.org/drawingml/2006/wordprocessingDrawing" xmlns:w10="urn:schemas-microsoft-com:office:word" xmlns:w="http://schemas.openxmlformats.org/wordprocessingml/2006/main" xmlns:w14="http://schemas.microsoft.com/office/word/2010/wordml" xmlns:w15="http://schemas.microsoft.com/office/word/2012/wordml" xmlns:w16cex="http://schemas.microsoft.com/office/word/2018/wordml/cex" xmlns:w16cid="http://schemas.microsoft.com/office/word/2016/wordml/cid" xmlns:w16="http://schemas.microsoft.com/office/word/2018/wordml" xmlns:w16sdtdh="http://schemas.microsoft.com/office/word/2020/wordml/sdtdatahash" xmlns:w16se="http://schemas.microsoft.com/office/word/2015/wordml/symex" xmlns:wpg="http://schemas.microsoft.com/office/word/2010/wordprocessingGroup" xmlns:wpi="http://schemas.microsoft.com/office/word/2010/wordprocessingInk" xmlns:wne="http://schemas.microsoft.com/office/word/2006/wordml" xmlns:wps="http://schemas.microsoft.com/office/word/2010/wordprocessingShape" mc:Ignorable="w14 w15 w16se w16cid w16 w16cex w16sdtdh wp14">
-  <w:abstractNum w:abstractNumId="0" w15:restartNumberingAfterBreak="0">
+<w:numbering xmlns:wpc="http://schemas.microsoft.com/office/word/2010/wordprocessingCanvas" xmlns:mc="http://schemas.openxmlformats.org/markup-compatibility/2006" xmlns:o="urn:schemas-microsoft-com:office:office" xmlns:r="http://schemas.openxmlformats.org/officeDocument/2006/relationships" xmlns:m="http://schemas.openxmlformats.org/officeDocument/2006/math" xmlns:v="urn:schemas-microsoft-com:vml" xmlns:wp14="http://schemas.microsoft.com/office/word/2010/wordprocessingDrawing" xmlns:wp="http://schemas.openxmlformats.org/drawingml/2006/wordprocessingDrawing" xmlns:w10="urn:schemas-microsoft-com:office:word" xmlns:w="http://schemas.openxmlformats.org/wordprocessingml/2006/main" xmlns:w14="http://schemas.microsoft.com/office/word/2010/wordml" xmlns:w15="http://schemas.microsoft.com/office/word/2012/wordml" xmlns:wpg="http://schemas.microsoft.com/office/word/2010/wordprocessingGroup" xmlns:wpi="http://schemas.microsoft.com/office/word/2010/wordprocessingInk" xmlns:wne="http://schemas.microsoft.com/office/word/2006/wordml" xmlns:wps="http://schemas.microsoft.com/office/word/2010/wordprocessingShape" mc:Ignorable="w14 w15 wp14">
+  <w:abstractNum w:abstractNumId="0">
     <w:nsid w:val="588B23AB"/>
     <w:multiLevelType w:val="multilevel"/>
     <w:tmpl w:val="90BE2D4C"/>
@@ -896,14 +897,14 @@
       </w:rPr>
     </w:lvl>
   </w:abstractNum>
-  <w:num w:numId="1" w16cid:durableId="449978661">
+  <w:num w:numId="1">
     <w:abstractNumId w:val="0"/>
   </w:num>
 </w:numbering>
 </file>
 
 <file path=word/styles.xml><?xml version="1.0" encoding="utf-8"?>
-<w:styles xmlns:mc="http://schemas.openxmlformats.org/markup-compatibility/2006" xmlns:r="http://schemas.openxmlformats.org/officeDocument/2006/relationships" xmlns:w="http://schemas.openxmlformats.org/wordprocessingml/2006/main" xmlns:w14="http://schemas.microsoft.com/office/word/2010/wordml" xmlns:w15="http://schemas.microsoft.com/office/word/2012/wordml" xmlns:w16cex="http://schemas.microsoft.com/office/word/2018/wordml/cex" xmlns:w16cid="http://schemas.microsoft.com/office/word/2016/wordml/cid" xmlns:w16="http://schemas.microsoft.com/office/word/2018/wordml" xmlns:w16sdtdh="http://schemas.microsoft.com/office/word/2020/wordml/sdtdatahash" xmlns:w16se="http://schemas.microsoft.com/office/word/2015/wordml/symex" mc:Ignorable="w14 w15 w16se w16cid w16 w16cex w16sdtdh">
+<w:styles xmlns:mc="http://schemas.openxmlformats.org/markup-compatibility/2006" xmlns:r="http://schemas.openxmlformats.org/officeDocument/2006/relationships" xmlns:w="http://schemas.openxmlformats.org/wordprocessingml/2006/main" xmlns:w14="http://schemas.microsoft.com/office/word/2010/wordml" xmlns:w15="http://schemas.microsoft.com/office/word/2012/wordml" mc:Ignorable="w14 w15">
   <w:docDefaults>
     <w:rPrDefault>
       <w:rPr>
@@ -921,7 +922,7 @@
       </w:pPr>
     </w:pPrDefault>
   </w:docDefaults>
-  <w:latentStyles w:defLockedState="0" w:defUIPriority="99" w:defSemiHidden="0" w:defUnhideWhenUsed="0" w:defQFormat="0" w:count="376">
+  <w:latentStyles w:defLockedState="0" w:defUIPriority="99" w:defSemiHidden="0" w:defUnhideWhenUsed="0" w:defQFormat="0" w:count="371">
     <w:lsdException w:name="Normal" w:uiPriority="0" w:qFormat="1"/>
     <w:lsdException w:name="heading 1" w:uiPriority="9" w:qFormat="1"/>
     <w:lsdException w:name="heading 2" w:semiHidden="1" w:uiPriority="9" w:unhideWhenUsed="1" w:qFormat="1"/>
@@ -1293,11 +1294,6 @@
     <w:lsdException w:name="List Table 5 Dark Accent 6" w:uiPriority="50"/>
     <w:lsdException w:name="List Table 6 Colorful Accent 6" w:uiPriority="51"/>
     <w:lsdException w:name="List Table 7 Colorful Accent 6" w:uiPriority="52"/>
-    <w:lsdException w:name="Mention" w:semiHidden="1" w:unhideWhenUsed="1"/>
-    <w:lsdException w:name="Smart Hyperlink" w:semiHidden="1" w:unhideWhenUsed="1"/>
-    <w:lsdException w:name="Hashtag" w:semiHidden="1" w:unhideWhenUsed="1"/>
-    <w:lsdException w:name="Unresolved Mention" w:semiHidden="1" w:unhideWhenUsed="1"/>
-    <w:lsdException w:name="Smart Link" w:semiHidden="1" w:unhideWhenUsed="1"/>
   </w:latentStyles>
   <w:style w:type="paragraph" w:default="1" w:styleId="Normal">
     <w:name w:val="Normal"/>
@@ -1339,6 +1335,7 @@
       <w:spacing w:after="0" w:line="240" w:lineRule="auto"/>
     </w:pPr>
     <w:tblPr>
+      <w:tblInd w:w="0" w:type="dxa"/>
       <w:tblBorders>
         <w:top w:val="single" w:sz="4" w:space="0" w:color="auto"/>
         <w:left w:val="single" w:sz="4" w:space="0" w:color="auto"/>
@@ -1347,6 +1344,12 @@
         <w:insideH w:val="single" w:sz="4" w:space="0" w:color="auto"/>
         <w:insideV w:val="single" w:sz="4" w:space="0" w:color="auto"/>
       </w:tblBorders>
+      <w:tblCellMar>
+        <w:top w:w="0" w:type="dxa"/>
+        <w:left w:w="108" w:type="dxa"/>
+        <w:bottom w:w="0" w:type="dxa"/>
+        <w:right w:w="108" w:type="dxa"/>
+      </w:tblCellMar>
     </w:tblPr>
   </w:style>
   <w:style w:type="paragraph" w:styleId="ListParagraph">

</xml_diff>